<commit_message>
fattened up the P-M doc and added my personal reflection needs to be looked over
</commit_message>
<xml_diff>
--- a/ChaosInitiative - post-mortem.docx
+++ b/ChaosInitiative - post-mortem.docx
@@ -232,13 +232,7 @@
     </w:p>
     <w:p>
       <w:r>
-        <w:t xml:space="preserve">We aimed to create the high concept that was feasible. </w:t>
-      </w:r>
-      <w:r>
-        <w:t xml:space="preserve">We managed to achieve this without much of any feature creep by setting the height of the project so that we started with the main features </w:t>
-      </w:r>
-      <w:r>
-        <w:t xml:space="preserve">and setting locked down stretch goals that would then complement the main game features. We managed to reach all of our original stretch goals. </w:t>
+        <w:t xml:space="preserve">We aimed to create the high concept that was feasible. We managed to achieve this without much of any feature creep by setting the height of the project so that we started with the main features and setting locked down stretch goals that would then complement the main game features. We managed to reach all of our original stretch goals. </w:t>
       </w:r>
     </w:p>
     <w:p>
@@ -253,25 +247,37 @@
       <w:r>
         <w:t xml:space="preserve">One of the considerations from the advice we had been given was that the </w:t>
       </w:r>
-      <w:proofErr w:type="spellStart"/>
-      <w:r>
-        <w:t>movment</w:t>
-      </w:r>
-      <w:proofErr w:type="spellEnd"/>
-      <w:r>
-        <w:t xml:space="preserve"> might be frustrating, not being able to move through other players, our personal</w:t>
-      </w:r>
-      <w:bookmarkStart w:id="0" w:name="_GoBack"/>
-      <w:bookmarkEnd w:id="0"/>
-    </w:p>
-    <w:p>
-      <w:r>
-        <w:t>Frustration of player movement/interactivity – consideration from advice – however personal thoughts go against it for these reasons (list reasons)</w:t>
-      </w:r>
-    </w:p>
-    <w:p>
-      <w:r>
-        <w:t>Asset consistency</w:t>
+      <w:r>
+        <w:t>movement</w:t>
+      </w:r>
+      <w:r>
+        <w:t xml:space="preserve"> might be frustrating, not being abl</w:t>
+      </w:r>
+      <w:r>
+        <w:t>e to move through other players. One example m</w:t>
+      </w:r>
+      <w:r>
+        <w:t>i</w:t>
+      </w:r>
+      <w:r>
+        <w:t>ght be of another player boxes another into the corner not allowing them to move. However, o</w:t>
+      </w:r>
+      <w:r>
+        <w:t>ur personal</w:t>
+      </w:r>
+      <w:r>
+        <w:t xml:space="preserve"> reasoning on the matter go against this advice because one of the main concepts of the game was it to be a cooperative defensive game. Working together is a main part of the game, if you don’t then you will lose. </w:t>
+      </w:r>
+    </w:p>
+    <w:p>
+      <w:r>
+        <w:t>Finally, a</w:t>
+      </w:r>
+      <w:r>
+        <w:t>sset consistency</w:t>
+      </w:r>
+      <w:r>
+        <w:t xml:space="preserve"> was addressed, because none of the group are artists we decided to keep things simple with pixel style art. Although as the build went on art styles ended up conflicting in areas. The sprites for the shields didn’t match with the rest of the game and of course the main start menu had not had its sprites updated so they were of poor quality. </w:t>
       </w:r>
     </w:p>
     <w:p>
@@ -284,50 +290,27 @@
     </w:p>
     <w:p>
       <w:r>
-        <w:t>Man down from the start</w:t>
-      </w:r>
-    </w:p>
-    <w:p>
-      <w:r>
-        <w:t xml:space="preserve">Planning ahead was </w:t>
-      </w:r>
-      <w:proofErr w:type="spellStart"/>
-      <w:r>
-        <w:t>kinda</w:t>
-      </w:r>
-      <w:proofErr w:type="spellEnd"/>
-      <w:r>
-        <w:t xml:space="preserve"> not there</w:t>
-      </w:r>
-    </w:p>
-    <w:p>
-      <w:r>
-        <w:t>Good – chose to spend more time choosing a concept, which went well for us</w:t>
-      </w:r>
-    </w:p>
-    <w:p>
-      <w:r>
-        <w:t>Communication more (Slack) – More updates (People working, what they are going in to do, what has been done not just through GitHub)</w:t>
-      </w:r>
-    </w:p>
-    <w:p>
-      <w:r>
-        <w:t xml:space="preserve">Split tasks fairly – (Shaun recommend use Trello for future) </w:t>
+        <w:t xml:space="preserve">We started the jam with a group of 4, not including the master student. However, after the first session we did not see and could not communicate with one of other members. </w:t>
+      </w:r>
+      <w:r>
+        <w:t>This just made the workload a bit heavier for each person but aside from that the group worked well together.</w:t>
       </w:r>
     </w:p>
     <w:p>
       <w:r>
         <w:lastRenderedPageBreak/>
-        <w:t xml:space="preserve">Bad – </w:t>
-      </w:r>
-      <w:r>
-        <w:t>Shaun</w:t>
-      </w:r>
-      <w:r>
-        <w:t xml:space="preserve"> </w:t>
-      </w:r>
-      <w:r>
-        <w:t>probably did too much of the framework, however that allowed us to focus on the rest of the gameplay elements</w:t>
+        <w:t xml:space="preserve">This was not to say that improvements could not be made to our teamwork. Although we split the task fairly and helped each other while we were working together, communication outside of face to face talking was not really used. The use of slack would have made communicating </w:t>
+      </w:r>
+      <w:r>
+        <w:t>more fluent and on demand thanks to the mobile app. Shaun recommended using Trello, a website that allows you to create a virtual pin board for sharing ideas and taking notes of task that need to be done. Using this would defiantly improve team fluidity because as we were building the game when one task was finished we just ask around if there was anything to do, wasting time essentially. The use of issues on GitHub would have also been helpful to use.</w:t>
+      </w:r>
+    </w:p>
+    <w:p>
+      <w:r>
+        <w:t>Another thing we could have improved on was that we relied on Shaun for too much of the frame work at the beginning of the project; object pools and managers were added to speed up the development however when it came to using them we need Shaun to explain how to use them. Although It was helpful not needing to worry about the framework as that allowed the rest of the group to focus on the gameplay element</w:t>
+      </w:r>
+      <w:r>
+        <w:t>s. Which worked to our advantage, allowing us to get a pretty much finished version of the game ready for presentation.</w:t>
       </w:r>
     </w:p>
     <w:p>
@@ -339,6 +322,39 @@
       </w:r>
     </w:p>
     <w:p/>
+    <w:p>
+      <w:r>
+        <w:t>Jake king</w:t>
+      </w:r>
+    </w:p>
+    <w:p>
+      <w:r>
+        <w:t>I think the game jam went really well, work went smoothly and kept up to date with the project’s development. At the start of the project I volunteered to do the visuals; sprites and effects. In addition to doing the sounds and main menu. I did this because on projects like these visuals are most of the time secondary to us programmers. More often than not the task is spread around the group and an inconstant mix of styles is created for the game. With this in mind I wanted to treat the task as I would any other and try to keep the style consistent. I believed in my ability to use programs like Adobe fireworks and Adobe Photoshop to create simple enough sprites, but I think what failed me was my artistic sense. The failed asset consistency was all down to me, I could have possibly researched a bit of inspiration during the build to make the assets more consistent with our style. If I end up with similar task in the future, I’ll make sure to not make the same mistakes again.</w:t>
+      </w:r>
+    </w:p>
+    <w:p>
+      <w:r>
+        <w:t xml:space="preserve">On one hand creating the audio was a completely alien task for me. I found that using the internet to find free SFX creators was the best option as it was fast and didn’t require much skill. When I couldn’t find an appropriate sound for one of our effects I had to edit a similar sound. To do this I chose to use Adobe audition, a program I had never used before. However, after 1 or 2 quick tutorials from YouTube, I had the general knack of it. </w:t>
+      </w:r>
+    </w:p>
+    <w:p>
+      <w:r>
+        <w:t>On the other hand, I should have pushed for more technical tasks to do as I thought I had a lot to contribute. In this respect I tried to offer my assistant where I could, helping with; the bounce physics, player shield selection and player death. Finally, I didn’t communicate the best to the group, not using slack and sometimes almost unhelpful use of GitHub, I believe slowed the team down.</w:t>
+      </w:r>
+    </w:p>
+    <w:p>
+      <w:r>
+        <w:t>In conclusion I thought my contribution to the team is i</w:t>
+      </w:r>
+      <w:bookmarkStart w:id="0" w:name="_GoBack"/>
+      <w:bookmarkEnd w:id="0"/>
+      <w:r>
+        <w:t xml:space="preserve">n need of improvement along with my amount of communication. However, I do believe that my mind-set for group work like this is on point and that future work together will </w:t>
+      </w:r>
+      <w:r>
+        <w:t>go well.</w:t>
+      </w:r>
+    </w:p>
     <w:sectPr>
       <w:pgSz w:w="11906" w:h="16838"/>
       <w:pgMar w:top="1440" w:right="1440" w:bottom="1440" w:left="1440" w:header="708" w:footer="708" w:gutter="0"/>

</xml_diff>